<commit_message>
Update backend to use MySQL local server
Updated to use local MySQL server instead of dummy data, reference backend installation instructions for MySQL setup.

Added two new packages, mysql2 and body-parser
</commit_message>
<xml_diff>
--- a/documentation/Backend installation instructions.docx
+++ b/documentation/Backend installation instructions.docx
@@ -56,7 +56,19 @@
         <w:rPr>
           <w:lang w:val="en-US"/>
         </w:rPr>
-        <w:t>, you may need to add “</w:t>
+        <w:t>,</w:t>
+      </w:r>
+      <w:r>
+        <w:rPr>
+          <w:lang w:val="en-US"/>
+        </w:rPr>
+        <w:t xml:space="preserve"> and MySQL workbench</w:t>
+      </w:r>
+      <w:r>
+        <w:rPr>
+          <w:lang w:val="en-US"/>
+        </w:rPr>
+        <w:t xml:space="preserve"> you may need to add “</w:t>
       </w:r>
       <w:r>
         <w:rPr>
@@ -81,6 +93,229 @@
           <w:lang w:val="en-US"/>
         </w:rPr>
         <w:t xml:space="preserve"> Or reboot after installing nodejs should fix issues later also.</w:t>
+      </w:r>
+    </w:p>
+    <w:p>
+      <w:pPr>
+        <w:pStyle w:val="ListParagraph"/>
+        <w:numPr>
+          <w:ilvl w:val="0"/>
+          <w:numId w:val="1"/>
+        </w:numPr>
+        <w:rPr>
+          <w:lang w:val="en-US"/>
+        </w:rPr>
+      </w:pPr>
+      <w:r>
+        <w:rPr>
+          <w:lang w:val="en-US"/>
+        </w:rPr>
+        <w:t>Create local database schema named “discountmate”</w:t>
+      </w:r>
+      <w:r>
+        <w:rPr>
+          <w:lang w:val="en-US"/>
+        </w:rPr>
+        <w:t xml:space="preserve"> in MySQL workbench</w:t>
+      </w:r>
+    </w:p>
+    <w:p>
+      <w:pPr>
+        <w:pStyle w:val="ListParagraph"/>
+        <w:numPr>
+          <w:ilvl w:val="0"/>
+          <w:numId w:val="1"/>
+        </w:numPr>
+        <w:rPr>
+          <w:lang w:val="en-US"/>
+        </w:rPr>
+      </w:pPr>
+      <w:r>
+        <w:rPr>
+          <w:lang w:val="en-US"/>
+        </w:rPr>
+        <w:t>Create table named “shops” with the settings as shown below</w:t>
+      </w:r>
+    </w:p>
+    <w:p>
+      <w:pPr>
+        <w:pStyle w:val="ListParagraph"/>
+        <w:rPr>
+          <w:lang w:val="en-US"/>
+        </w:rPr>
+      </w:pPr>
+      <w:r>
+        <w:rPr>
+          <w:noProof/>
+        </w:rPr>
+        <w:drawing>
+          <wp:inline distT="0" distB="0" distL="0" distR="0" wp14:anchorId="740F2591" wp14:editId="006CE94C">
+            <wp:extent cx="5731510" cy="5633720"/>
+            <wp:effectExtent l="0" t="0" r="2540" b="5080"/>
+            <wp:docPr id="1" name="Picture 1"/>
+            <wp:cNvGraphicFramePr>
+              <a:graphicFrameLocks xmlns:a="http://schemas.openxmlformats.org/drawingml/2006/main" noChangeAspect="1"/>
+            </wp:cNvGraphicFramePr>
+            <a:graphic xmlns:a="http://schemas.openxmlformats.org/drawingml/2006/main">
+              <a:graphicData uri="http://schemas.openxmlformats.org/drawingml/2006/picture">
+                <pic:pic xmlns:pic="http://schemas.openxmlformats.org/drawingml/2006/picture">
+                  <pic:nvPicPr>
+                    <pic:cNvPr id="1" name=""/>
+                    <pic:cNvPicPr/>
+                  </pic:nvPicPr>
+                  <pic:blipFill>
+                    <a:blip r:embed="rId5"/>
+                    <a:stretch>
+                      <a:fillRect/>
+                    </a:stretch>
+                  </pic:blipFill>
+                  <pic:spPr>
+                    <a:xfrm>
+                      <a:off x="0" y="0"/>
+                      <a:ext cx="5731510" cy="5633720"/>
+                    </a:xfrm>
+                    <a:prstGeom prst="rect">
+                      <a:avLst/>
+                    </a:prstGeom>
+                  </pic:spPr>
+                </pic:pic>
+              </a:graphicData>
+            </a:graphic>
+          </wp:inline>
+        </w:drawing>
+      </w:r>
+    </w:p>
+    <w:p>
+      <w:pPr>
+        <w:pStyle w:val="ListParagraph"/>
+        <w:numPr>
+          <w:ilvl w:val="0"/>
+          <w:numId w:val="1"/>
+        </w:numPr>
+        <w:rPr>
+          <w:lang w:val="en-US"/>
+        </w:rPr>
+      </w:pPr>
+      <w:r>
+        <w:rPr>
+          <w:lang w:val="en-US"/>
+        </w:rPr>
+        <w:t>Add new user as shown below</w:t>
+      </w:r>
+    </w:p>
+    <w:p>
+      <w:pPr>
+        <w:pStyle w:val="ListParagraph"/>
+        <w:rPr>
+          <w:lang w:val="en-US"/>
+        </w:rPr>
+      </w:pPr>
+      <w:r>
+        <w:rPr>
+          <w:noProof/>
+        </w:rPr>
+        <w:lastRenderedPageBreak/>
+        <w:drawing>
+          <wp:inline distT="0" distB="0" distL="0" distR="0" wp14:anchorId="7EEC3BDB" wp14:editId="4A45F383">
+            <wp:extent cx="5731510" cy="1939290"/>
+            <wp:effectExtent l="0" t="0" r="2540" b="3810"/>
+            <wp:docPr id="2" name="Picture 2"/>
+            <wp:cNvGraphicFramePr>
+              <a:graphicFrameLocks xmlns:a="http://schemas.openxmlformats.org/drawingml/2006/main" noChangeAspect="1"/>
+            </wp:cNvGraphicFramePr>
+            <a:graphic xmlns:a="http://schemas.openxmlformats.org/drawingml/2006/main">
+              <a:graphicData uri="http://schemas.openxmlformats.org/drawingml/2006/picture">
+                <pic:pic xmlns:pic="http://schemas.openxmlformats.org/drawingml/2006/picture">
+                  <pic:nvPicPr>
+                    <pic:cNvPr id="1" name=""/>
+                    <pic:cNvPicPr/>
+                  </pic:nvPicPr>
+                  <pic:blipFill>
+                    <a:blip r:embed="rId6"/>
+                    <a:stretch>
+                      <a:fillRect/>
+                    </a:stretch>
+                  </pic:blipFill>
+                  <pic:spPr>
+                    <a:xfrm>
+                      <a:off x="0" y="0"/>
+                      <a:ext cx="5731510" cy="1939290"/>
+                    </a:xfrm>
+                    <a:prstGeom prst="rect">
+                      <a:avLst/>
+                    </a:prstGeom>
+                  </pic:spPr>
+                </pic:pic>
+              </a:graphicData>
+            </a:graphic>
+          </wp:inline>
+        </w:drawing>
+      </w:r>
+    </w:p>
+    <w:p>
+      <w:pPr>
+        <w:pStyle w:val="ListParagraph"/>
+        <w:numPr>
+          <w:ilvl w:val="0"/>
+          <w:numId w:val="1"/>
+        </w:numPr>
+        <w:rPr>
+          <w:lang w:val="en-US"/>
+        </w:rPr>
+      </w:pPr>
+      <w:r>
+        <w:rPr>
+          <w:lang w:val="en-US"/>
+        </w:rPr>
+        <w:t>Add data to table</w:t>
+      </w:r>
+    </w:p>
+    <w:p>
+      <w:pPr>
+        <w:pStyle w:val="ListParagraph"/>
+        <w:rPr>
+          <w:lang w:val="en-US"/>
+        </w:rPr>
+      </w:pPr>
+      <w:r>
+        <w:rPr>
+          <w:noProof/>
+        </w:rPr>
+        <w:drawing>
+          <wp:inline distT="0" distB="0" distL="0" distR="0" wp14:anchorId="064A0A5D" wp14:editId="36C4203C">
+            <wp:extent cx="5731510" cy="2860040"/>
+            <wp:effectExtent l="0" t="0" r="2540" b="0"/>
+            <wp:docPr id="3" name="Picture 3"/>
+            <wp:cNvGraphicFramePr>
+              <a:graphicFrameLocks xmlns:a="http://schemas.openxmlformats.org/drawingml/2006/main" noChangeAspect="1"/>
+            </wp:cNvGraphicFramePr>
+            <a:graphic xmlns:a="http://schemas.openxmlformats.org/drawingml/2006/main">
+              <a:graphicData uri="http://schemas.openxmlformats.org/drawingml/2006/picture">
+                <pic:pic xmlns:pic="http://schemas.openxmlformats.org/drawingml/2006/picture">
+                  <pic:nvPicPr>
+                    <pic:cNvPr id="1" name=""/>
+                    <pic:cNvPicPr/>
+                  </pic:nvPicPr>
+                  <pic:blipFill>
+                    <a:blip r:embed="rId7"/>
+                    <a:stretch>
+                      <a:fillRect/>
+                    </a:stretch>
+                  </pic:blipFill>
+                  <pic:spPr>
+                    <a:xfrm>
+                      <a:off x="0" y="0"/>
+                      <a:ext cx="5731510" cy="2860040"/>
+                    </a:xfrm>
+                    <a:prstGeom prst="rect">
+                      <a:avLst/>
+                    </a:prstGeom>
+                  </pic:spPr>
+                </pic:pic>
+              </a:graphicData>
+            </a:graphic>
+          </wp:inline>
+        </w:drawing>
       </w:r>
     </w:p>
     <w:p>

</xml_diff>

<commit_message>
Update to receipt js and using new ocr script
Update to receipt js with start of SQL insertion login and using new ocr script. updated install instructions
</commit_message>
<xml_diff>
--- a/documentation/Backend installation instructions.docx
+++ b/documentation/Backend installation instructions.docx
@@ -361,6 +361,24 @@
           <w:lang w:val="en-US"/>
         </w:rPr>
         <w:t>The API documentation is in documentation&gt;Backend API documentation</w:t>
+      </w:r>
+    </w:p>
+    <w:p>
+      <w:pPr>
+        <w:pStyle w:val="ListParagraph"/>
+        <w:numPr>
+          <w:ilvl w:val="0"/>
+          <w:numId w:val="1"/>
+        </w:numPr>
+        <w:rPr>
+          <w:lang w:val="en-US"/>
+        </w:rPr>
+      </w:pPr>
+      <w:r>
+        <w:rPr>
+          <w:lang w:val="en-US"/>
+        </w:rPr>
+        <w:t>Optionally run the “package.py” script in the util folder to install all python dependencies for the OCR script automatically.</w:t>
       </w:r>
     </w:p>
     <w:p>

</xml_diff>

<commit_message>
Added the backend technical document
Added the backend technical document and uploaded the MySQL database export to /backend/SQL server. Also updated the install instructions.
</commit_message>
<xml_diff>
--- a/documentation/Backend installation instructions.docx
+++ b/documentation/Backend installation instructions.docx
@@ -228,7 +228,31 @@
         <w:rPr>
           <w:lang w:val="en-US"/>
         </w:rPr>
-        <w:t>the end of your Path variable on the "User variable" section of the Environment Variables on the System Properties.</w:t>
+        <w:t xml:space="preserve">the end of your </w:t>
+      </w:r>
+      <w:r>
+        <w:rPr>
+          <w:lang w:val="en-US"/>
+        </w:rPr>
+        <w:t>“</w:t>
+      </w:r>
+      <w:r>
+        <w:rPr>
+          <w:lang w:val="en-US"/>
+        </w:rPr>
+        <w:t>Path</w:t>
+      </w:r>
+      <w:r>
+        <w:rPr>
+          <w:lang w:val="en-US"/>
+        </w:rPr>
+        <w:t>”</w:t>
+      </w:r>
+      <w:r>
+        <w:rPr>
+          <w:lang w:val="en-US"/>
+        </w:rPr>
+        <w:t xml:space="preserve"> variable on the "User variable" section of the Environment Variables on the System Properties.</w:t>
       </w:r>
       <w:r>
         <w:rPr>
@@ -408,7 +432,31 @@
         <w:rPr>
           <w:lang w:val="en-US"/>
         </w:rPr>
-        <w:t xml:space="preserve"> in the util folder to install all python dependencies for the OCR script automatically.</w:t>
+        <w:t xml:space="preserve"> in the </w:t>
+      </w:r>
+      <w:r>
+        <w:rPr>
+          <w:lang w:val="en-US"/>
+        </w:rPr>
+        <w:t>/backend/</w:t>
+      </w:r>
+      <w:r>
+        <w:rPr>
+          <w:lang w:val="en-US"/>
+        </w:rPr>
+        <w:t>util</w:t>
+      </w:r>
+      <w:r>
+        <w:rPr>
+          <w:lang w:val="en-US"/>
+        </w:rPr>
+        <w:t>/</w:t>
+      </w:r>
+      <w:r>
+        <w:rPr>
+          <w:lang w:val="en-US"/>
+        </w:rPr>
+        <w:t xml:space="preserve"> folder to install all python dependencies for the OCR script automatically.</w:t>
       </w:r>
     </w:p>
     <w:p>
@@ -426,7 +474,22 @@
         <w:rPr>
           <w:lang w:val="en-US"/>
         </w:rPr>
-        <w:t xml:space="preserve">Once the MySQL database has been transferred you can update the </w:t>
+        <w:t xml:space="preserve">Once the </w:t>
+      </w:r>
+      <w:hyperlink w:anchor="_MySQL_database" w:history="1">
+        <w:r>
+          <w:rPr>
+            <w:rStyle w:val="Hyperlink"/>
+            <w:lang w:val="en-US"/>
+          </w:rPr>
+          <w:t>MySQL database has been transferred</w:t>
+        </w:r>
+      </w:hyperlink>
+      <w:r>
+        <w:rPr>
+          <w:lang w:val="en-US"/>
+        </w:rPr>
+        <w:t xml:space="preserve"> you can update the </w:t>
       </w:r>
       <w:r>
         <w:rPr>
@@ -444,13 +507,31 @@
         <w:rPr>
           <w:lang w:val="en-US"/>
         </w:rPr>
-        <w:t xml:space="preserve">, the previous team was using No-IP to hide the public IP address of the person hosting the MySQL database but this is </w:t>
-      </w:r>
-      <w:r>
-        <w:rPr>
-          <w:lang w:val="en-US"/>
-        </w:rPr>
-        <w:t>just personal preference.</w:t>
+        <w:t xml:space="preserve">, the previous team was using No-IP to hide the public IP address of the person hosting the MySQL </w:t>
+      </w:r>
+      <w:r>
+        <w:rPr>
+          <w:lang w:val="en-US"/>
+        </w:rPr>
+        <w:t>database,</w:t>
+      </w:r>
+      <w:r>
+        <w:rPr>
+          <w:lang w:val="en-US"/>
+        </w:rPr>
+        <w:t xml:space="preserve"> but this is </w:t>
+      </w:r>
+      <w:r>
+        <w:rPr>
+          <w:lang w:val="en-US"/>
+        </w:rPr>
+        <w:t>just personal preference</w:t>
+      </w:r>
+      <w:r>
+        <w:rPr>
+          <w:lang w:val="en-US"/>
+        </w:rPr>
+        <w:t>.</w:t>
       </w:r>
     </w:p>
     <w:p>
@@ -540,6 +621,8 @@
           <w:lang w:val="en-US"/>
         </w:rPr>
       </w:pPr>
+      <w:bookmarkStart w:id="0" w:name="_MySQL_database"/>
+      <w:bookmarkEnd w:id="0"/>
       <w:r>
         <w:rPr>
           <w:lang w:val="en-US"/>
@@ -580,13 +663,7 @@
         <w:rPr>
           <w:lang w:val="en-US"/>
         </w:rPr>
-        <w:t xml:space="preserve">Log into the MySQL server with the details in documentation&gt;MySQL Database </w:t>
-      </w:r>
-      <w:r>
-        <w:rPr>
-          <w:lang w:val="en-US"/>
-        </w:rPr>
-        <w:t>design.docx</w:t>
+        <w:t xml:space="preserve">Go to Navigator -&gt; Management -&gt; Data Import/Restore. </w:t>
       </w:r>
     </w:p>
     <w:p>
@@ -604,7 +681,7 @@
         <w:rPr>
           <w:lang w:val="en-US"/>
         </w:rPr>
-        <w:t xml:space="preserve">Go to Navigator -&gt; Management -&gt; Data Import/Restore. </w:t>
+        <w:t xml:space="preserve">Import from dump project folder, the folder is located in the GitHub backend &gt; SQL Server. </w:t>
       </w:r>
     </w:p>
     <w:p>
@@ -622,13 +699,110 @@
         <w:rPr>
           <w:lang w:val="en-US"/>
         </w:rPr>
-        <w:t xml:space="preserve">Restore the files </w:t>
-      </w:r>
-      <w:r>
-        <w:rPr>
-          <w:lang w:val="en-US"/>
-        </w:rPr>
-        <w:t>from ..insert here</w:t>
+        <w:lastRenderedPageBreak/>
+        <w:t xml:space="preserve">Navigate to Server &gt; Users and privileges &gt; and add a new user as such: </w:t>
+      </w:r>
+      <w:r>
+        <w:rPr>
+          <w:noProof/>
+        </w:rPr>
+        <w:drawing>
+          <wp:inline distT="0" distB="0" distL="0" distR="0" wp14:anchorId="5A625669" wp14:editId="05371EE6">
+            <wp:extent cx="5731510" cy="3093085"/>
+            <wp:effectExtent l="0" t="0" r="2540" b="0"/>
+            <wp:docPr id="1" name="Picture 1"/>
+            <wp:cNvGraphicFramePr>
+              <a:graphicFrameLocks xmlns:a="http://schemas.openxmlformats.org/drawingml/2006/main" noChangeAspect="1"/>
+            </wp:cNvGraphicFramePr>
+            <a:graphic xmlns:a="http://schemas.openxmlformats.org/drawingml/2006/main">
+              <a:graphicData uri="http://schemas.openxmlformats.org/drawingml/2006/picture">
+                <pic:pic xmlns:pic="http://schemas.openxmlformats.org/drawingml/2006/picture">
+                  <pic:nvPicPr>
+                    <pic:cNvPr id="1" name=""/>
+                    <pic:cNvPicPr/>
+                  </pic:nvPicPr>
+                  <pic:blipFill>
+                    <a:blip r:embed="rId5"/>
+                    <a:stretch>
+                      <a:fillRect/>
+                    </a:stretch>
+                  </pic:blipFill>
+                  <pic:spPr>
+                    <a:xfrm>
+                      <a:off x="0" y="0"/>
+                      <a:ext cx="5744679" cy="3100192"/>
+                    </a:xfrm>
+                    <a:prstGeom prst="rect">
+                      <a:avLst/>
+                    </a:prstGeom>
+                  </pic:spPr>
+                </pic:pic>
+              </a:graphicData>
+            </a:graphic>
+          </wp:inline>
+        </w:drawing>
+      </w:r>
+    </w:p>
+    <w:p>
+      <w:pPr>
+        <w:pStyle w:val="ListParagraph"/>
+        <w:rPr>
+          <w:lang w:val="en-US"/>
+        </w:rPr>
+      </w:pPr>
+      <w:r>
+        <w:rPr>
+          <w:noProof/>
+        </w:rPr>
+        <w:drawing>
+          <wp:inline distT="0" distB="0" distL="0" distR="0" wp14:anchorId="45BEB2EA" wp14:editId="38EC0918">
+            <wp:extent cx="5731510" cy="3691255"/>
+            <wp:effectExtent l="0" t="0" r="2540" b="4445"/>
+            <wp:docPr id="2" name="Picture 2"/>
+            <wp:cNvGraphicFramePr>
+              <a:graphicFrameLocks xmlns:a="http://schemas.openxmlformats.org/drawingml/2006/main" noChangeAspect="1"/>
+            </wp:cNvGraphicFramePr>
+            <a:graphic xmlns:a="http://schemas.openxmlformats.org/drawingml/2006/main">
+              <a:graphicData uri="http://schemas.openxmlformats.org/drawingml/2006/picture">
+                <pic:pic xmlns:pic="http://schemas.openxmlformats.org/drawingml/2006/picture">
+                  <pic:nvPicPr>
+                    <pic:cNvPr id="1" name=""/>
+                    <pic:cNvPicPr/>
+                  </pic:nvPicPr>
+                  <pic:blipFill>
+                    <a:blip r:embed="rId6"/>
+                    <a:stretch>
+                      <a:fillRect/>
+                    </a:stretch>
+                  </pic:blipFill>
+                  <pic:spPr>
+                    <a:xfrm>
+                      <a:off x="0" y="0"/>
+                      <a:ext cx="5731510" cy="3691255"/>
+                    </a:xfrm>
+                    <a:prstGeom prst="rect">
+                      <a:avLst/>
+                    </a:prstGeom>
+                  </pic:spPr>
+                </pic:pic>
+              </a:graphicData>
+            </a:graphic>
+          </wp:inline>
+        </w:drawing>
+      </w:r>
+    </w:p>
+    <w:p>
+      <w:pPr>
+        <w:pStyle w:val="ListParagraph"/>
+        <w:rPr>
+          <w:lang w:val="en-US"/>
+        </w:rPr>
+      </w:pPr>
+      <w:r>
+        <w:rPr>
+          <w:lang w:val="en-US"/>
+        </w:rPr>
+        <w:t>The username is: discountmateuser and the password we used was DMPassword$</w:t>
       </w:r>
     </w:p>
     <w:p>
@@ -646,7 +820,31 @@
         <w:rPr>
           <w:lang w:val="en-US"/>
         </w:rPr>
-        <w:t>You will need to port forward the MySQL ports set, default is 3306</w:t>
+        <w:t>Team members will be able to l</w:t>
+      </w:r>
+      <w:r>
+        <w:rPr>
+          <w:lang w:val="en-US"/>
+        </w:rPr>
+        <w:t>og into the MySQL server with the details in documentation&gt;MySQL Database design.docx</w:t>
+      </w:r>
+      <w:r>
+        <w:rPr>
+          <w:lang w:val="en-US"/>
+        </w:rPr>
+        <w:t xml:space="preserve"> once they are updated to the current host.</w:t>
+      </w:r>
+      <w:r>
+        <w:rPr>
+          <w:lang w:val="en-US"/>
+        </w:rPr>
+        <w:t xml:space="preserve"> The host may need to add a new user to the database for remote access</w:t>
+      </w:r>
+      <w:r>
+        <w:rPr>
+          <w:lang w:val="en-US"/>
+        </w:rPr>
+        <w:t xml:space="preserve"> as mentioned above.</w:t>
       </w:r>
     </w:p>
     <w:sectPr>
@@ -1560,6 +1758,41 @@
       <w:szCs w:val="32"/>
     </w:rPr>
   </w:style>
+  <w:style w:type="character" w:styleId="Hyperlink">
+    <w:name w:val="Hyperlink"/>
+    <w:basedOn w:val="DefaultParagraphFont"/>
+    <w:uiPriority w:val="99"/>
+    <w:unhideWhenUsed/>
+    <w:rsid w:val="00987EF6"/>
+    <w:rPr>
+      <w:color w:val="0563C1" w:themeColor="hyperlink"/>
+      <w:u w:val="single"/>
+    </w:rPr>
+  </w:style>
+  <w:style w:type="character" w:styleId="UnresolvedMention">
+    <w:name w:val="Unresolved Mention"/>
+    <w:basedOn w:val="DefaultParagraphFont"/>
+    <w:uiPriority w:val="99"/>
+    <w:semiHidden/>
+    <w:unhideWhenUsed/>
+    <w:rsid w:val="00987EF6"/>
+    <w:rPr>
+      <w:color w:val="605E5C"/>
+      <w:shd w:val="clear" w:color="auto" w:fill="E1DFDD"/>
+    </w:rPr>
+  </w:style>
+  <w:style w:type="character" w:styleId="FollowedHyperlink">
+    <w:name w:val="FollowedHyperlink"/>
+    <w:basedOn w:val="DefaultParagraphFont"/>
+    <w:uiPriority w:val="99"/>
+    <w:semiHidden/>
+    <w:unhideWhenUsed/>
+    <w:rsid w:val="00987EF6"/>
+    <w:rPr>
+      <w:color w:val="954F72" w:themeColor="followedHyperlink"/>
+      <w:u w:val="single"/>
+    </w:rPr>
+  </w:style>
 </w:styles>
 </file>
 

</xml_diff>